<commit_message>
Spell Checks -- Updated
</commit_message>
<xml_diff>
--- a/Documentation.docx
+++ b/Documentation.docx
@@ -47,13 +47,7 @@
         </w:numPr>
       </w:pPr>
       <w:r>
-        <w:t xml:space="preserve">Check the dataset </w:t>
-      </w:r>
-      <w:r>
-        <w:t xml:space="preserve">size </w:t>
-      </w:r>
-      <w:r>
-        <w:t>to get an idea of the data volume and potential computational requirements.</w:t>
+        <w:t>Check the dataset size to get an idea of the data volume and potential computational requirements.</w:t>
       </w:r>
     </w:p>
     <w:p>
@@ -65,10 +59,7 @@
         <w:t>Step 2:</w:t>
       </w:r>
       <w:r>
-        <w:t xml:space="preserve"> </w:t>
-      </w:r>
-      <w:r>
-        <w:t>Check for Data Quality:</w:t>
+        <w:t xml:space="preserve"> Check for Data Quality:</w:t>
       </w:r>
     </w:p>
     <w:p>
@@ -80,13 +71,7 @@
         </w:numPr>
       </w:pPr>
       <w:r>
-        <w:t>Identify missing values</w:t>
-      </w:r>
-      <w:r>
-        <w:t xml:space="preserve"> or </w:t>
-      </w:r>
-      <w:r>
-        <w:t>inconsistencies in the data.</w:t>
+        <w:t>Identify missing values or inconsistencies in the data.</w:t>
       </w:r>
     </w:p>
     <w:p>
@@ -110,18 +95,7 @@
         </w:numPr>
       </w:pPr>
       <w:r>
-        <w:t>I</w:t>
-      </w:r>
-      <w:r>
-        <w:t>dentify outliers</w:t>
-      </w:r>
-    </w:p>
-    <w:p>
-      <w:pPr>
-        <w:pStyle w:val="ListParagraph"/>
-      </w:pPr>
-      <w:r>
-        <w:t>.</w:t>
+        <w:t>Identify outliers.</w:t>
       </w:r>
     </w:p>
     <w:p>
@@ -133,10 +107,7 @@
         <w:t>Step 3:</w:t>
       </w:r>
       <w:r>
-        <w:t xml:space="preserve"> </w:t>
-      </w:r>
-      <w:r>
-        <w:t>Define the Project Goal and Questions:</w:t>
+        <w:t xml:space="preserve"> Define the Project Goal and Questions:</w:t>
       </w:r>
     </w:p>
     <w:p>
@@ -160,10 +131,7 @@
         </w:numPr>
       </w:pPr>
       <w:r>
-        <w:t>S</w:t>
-      </w:r>
-      <w:r>
-        <w:t>pecific questions you need to answer.</w:t>
+        <w:t>Specific questions you need to answer.</w:t>
       </w:r>
     </w:p>
     <w:p>
@@ -175,10 +143,7 @@
         <w:t>Step 4:</w:t>
       </w:r>
       <w:r>
-        <w:t xml:space="preserve"> </w:t>
-      </w:r>
-      <w:r>
-        <w:t>Data Cleaning and Preprocessing:</w:t>
+        <w:t xml:space="preserve"> Data Cleaning and Preprocessing:</w:t>
       </w:r>
     </w:p>
     <w:p>
@@ -190,13 +155,8 @@
         </w:numPr>
       </w:pPr>
       <w:r>
-        <w:t xml:space="preserve">Handle missing values, </w:t>
-      </w:r>
-      <w:proofErr w:type="spellStart"/>
-      <w:r>
-        <w:t>duplicates</w:t>
-      </w:r>
-      <w:proofErr w:type="spellEnd"/>
+        <w:t>Handle missing values, duplicates</w:t>
+      </w:r>
     </w:p>
     <w:p>
       <w:pPr>
@@ -245,10 +205,7 @@
         <w:t>6:</w:t>
       </w:r>
       <w:r>
-        <w:t xml:space="preserve"> </w:t>
-      </w:r>
-      <w:r>
-        <w:t>Interpret Results:</w:t>
+        <w:t xml:space="preserve"> Interpret Results:</w:t>
       </w:r>
     </w:p>
     <w:p>
@@ -272,10 +229,7 @@
         <w:t>Step 7:</w:t>
       </w:r>
       <w:r>
-        <w:t xml:space="preserve"> </w:t>
-      </w:r>
-      <w:r>
-        <w:t>Validate Results:</w:t>
+        <w:t xml:space="preserve"> Validate Results:</w:t>
       </w:r>
     </w:p>
     <w:p>
@@ -287,13 +241,7 @@
         </w:numPr>
       </w:pPr>
       <w:r>
-        <w:t>Perform</w:t>
-      </w:r>
-      <w:r>
-        <w:t>ed</w:t>
-      </w:r>
-      <w:r>
-        <w:t xml:space="preserve"> sanity</w:t>
+        <w:t>Performed sanity</w:t>
       </w:r>
     </w:p>
     <w:sectPr>

</xml_diff>